<commit_message>
edit latar belakang dan tujuan
</commit_message>
<xml_diff>
--- a/UNIKOM_260_265_8. BAB I Pendahuluan.docx
+++ b/UNIKOM_260_265_8. BAB I Pendahuluan.docx
@@ -5,6 +5,7 @@
     <w:p>
       <w:pPr>
         <w:spacing w:line="360" w:lineRule="auto"/>
+        <w:jc w:val="center"/>
         <w:rPr>
           <w:rFonts w:ascii="Times New Roman" w:hAnsi="Times New Roman"/>
           <w:b/>
@@ -27,6 +28,7 @@
     <w:p>
       <w:pPr>
         <w:spacing w:line="360" w:lineRule="auto"/>
+        <w:jc w:val="center"/>
         <w:rPr>
           <w:rFonts w:ascii="Times New Roman" w:hAnsi="Times New Roman"/>
           <w:b/>
@@ -34,6 +36,8 @@
           <w:szCs w:val="24"/>
         </w:rPr>
       </w:pPr>
+      <w:bookmarkStart w:id="0" w:name="_GoBack"/>
+      <w:bookmarkEnd w:id="0"/>
       <w:r>
         <w:rPr>
           <w:rFonts w:ascii="Times New Roman" w:hAnsi="Times New Roman"/>
@@ -184,65 +188,88 @@
           <w:szCs w:val="24"/>
           <w:lang w:val="en-GB"/>
         </w:rPr>
-        <w:t>Informasi berbasis website memang memberikan informasi yang lengkap</w:t>
-      </w:r>
-      <w:r>
-        <w:rPr>
-          <w:rFonts w:ascii="Times New Roman" w:hAnsi="Times New Roman"/>
-          <w:sz w:val="24"/>
-          <w:szCs w:val="24"/>
-          <w:lang w:val="en-GB"/>
-        </w:rPr>
-        <w:t>, n</w:t>
-      </w:r>
-      <w:r>
-        <w:rPr>
-          <w:rFonts w:ascii="Times New Roman" w:hAnsi="Times New Roman"/>
-          <w:sz w:val="24"/>
-          <w:szCs w:val="24"/>
-          <w:lang w:val="en-GB"/>
-        </w:rPr>
-        <w:t xml:space="preserve">amun pada era mobile saat ini, terdapat fitur-fitur yang dapat memanjakan pengguna, seperti push </w:t>
-      </w:r>
-      <w:r>
-        <w:rPr>
-          <w:rFonts w:ascii="Times New Roman" w:hAnsi="Times New Roman"/>
-          <w:i/>
-          <w:iCs/>
-          <w:sz w:val="24"/>
-          <w:szCs w:val="24"/>
-          <w:lang w:val="en-GB"/>
-        </w:rPr>
-        <w:t>notification</w:t>
-      </w:r>
-      <w:r>
-        <w:rPr>
-          <w:rFonts w:ascii="Times New Roman" w:hAnsi="Times New Roman"/>
-          <w:sz w:val="24"/>
-          <w:szCs w:val="24"/>
-          <w:lang w:val="en-GB"/>
-        </w:rPr>
-        <w:t xml:space="preserve">. Untuk itu diperlukannya sebuah aplikasi </w:t>
-      </w:r>
-      <w:r>
-        <w:rPr>
-          <w:rFonts w:ascii="Times New Roman" w:hAnsi="Times New Roman"/>
-          <w:i/>
-          <w:iCs/>
-          <w:sz w:val="24"/>
-          <w:szCs w:val="24"/>
-          <w:lang w:val="en-GB"/>
-        </w:rPr>
-        <w:t>mobile</w:t>
-      </w:r>
-      <w:r>
-        <w:rPr>
-          <w:rFonts w:ascii="Times New Roman" w:hAnsi="Times New Roman"/>
-          <w:sz w:val="24"/>
-          <w:szCs w:val="24"/>
-          <w:lang w:val="en-GB"/>
-        </w:rPr>
-        <w:t xml:space="preserve"> untuk meningkatkan fitur-fitur dari informasi terserbut.  </w:t>
+        <w:t>B</w:t>
+      </w:r>
+      <w:r>
+        <w:rPr>
+          <w:rFonts w:ascii="Times New Roman" w:hAnsi="Times New Roman"/>
+          <w:sz w:val="24"/>
+          <w:szCs w:val="24"/>
+          <w:lang w:val="en-GB"/>
+        </w:rPr>
+        <w:t>erbagai</w:t>
+      </w:r>
+      <w:r>
+        <w:rPr>
+          <w:rFonts w:ascii="Times New Roman" w:hAnsi="Times New Roman"/>
+          <w:sz w:val="24"/>
+          <w:szCs w:val="24"/>
+          <w:lang w:val="en-GB"/>
+        </w:rPr>
+        <w:t xml:space="preserve"> </w:t>
+      </w:r>
+      <w:r>
+        <w:rPr>
+          <w:rFonts w:ascii="Times New Roman" w:hAnsi="Times New Roman"/>
+          <w:sz w:val="24"/>
+          <w:szCs w:val="24"/>
+          <w:lang w:val="en-GB"/>
+        </w:rPr>
+        <w:t>platform</w:t>
+      </w:r>
+      <w:r>
+        <w:rPr>
+          <w:rFonts w:ascii="Times New Roman" w:hAnsi="Times New Roman"/>
+          <w:sz w:val="24"/>
+          <w:szCs w:val="24"/>
+          <w:lang w:val="en-GB"/>
+        </w:rPr>
+        <w:t xml:space="preserve"> </w:t>
+      </w:r>
+      <w:r>
+        <w:rPr>
+          <w:rFonts w:ascii="Times New Roman" w:hAnsi="Times New Roman"/>
+          <w:sz w:val="24"/>
+          <w:szCs w:val="24"/>
+          <w:lang w:val="en-GB"/>
+        </w:rPr>
+        <w:t xml:space="preserve">saat ini </w:t>
+      </w:r>
+      <w:r>
+        <w:rPr>
+          <w:rFonts w:ascii="Times New Roman" w:hAnsi="Times New Roman"/>
+          <w:sz w:val="24"/>
+          <w:szCs w:val="24"/>
+          <w:lang w:val="en-GB"/>
+        </w:rPr>
+        <w:t>hadir dengan</w:t>
+      </w:r>
+      <w:r>
+        <w:rPr>
+          <w:rFonts w:ascii="Times New Roman" w:hAnsi="Times New Roman"/>
+          <w:sz w:val="24"/>
+          <w:szCs w:val="24"/>
+          <w:lang w:val="en-GB"/>
+        </w:rPr>
+        <w:t xml:space="preserve"> menawarkan berbagai fitur salah satunya adalah push notification, maka dari itu praktikan mencoba implementasikan fitur tersebut dalam pengembangan aplikasi android pemberitahuan rapat di lembaga pemerintahan BAPPEDA</w:t>
+      </w:r>
+      <w:r>
+        <w:rPr>
+          <w:rFonts w:ascii="Times New Roman" w:hAnsi="Times New Roman"/>
+          <w:sz w:val="24"/>
+          <w:szCs w:val="24"/>
+          <w:lang w:val="en-GB"/>
+        </w:rPr>
+        <w:t>.</w:t>
+      </w:r>
+      <w:r>
+        <w:rPr>
+          <w:rFonts w:ascii="Times New Roman" w:hAnsi="Times New Roman"/>
+          <w:sz w:val="24"/>
+          <w:szCs w:val="24"/>
+          <w:lang w:val="en-GB"/>
+        </w:rPr>
+        <w:t xml:space="preserve">  </w:t>
       </w:r>
     </w:p>
     <w:p>
@@ -344,7 +371,25 @@
           <w:szCs w:val="24"/>
           <w:lang w:val="en-GB"/>
         </w:rPr>
-        <w:t xml:space="preserve">, praktikan berperan di bagian kepegawaian dan umum tepatnya di bagian IT untuk membantu programer di BAPPEDA membat software atau aplikasi-aplikasi yang di pakai di BAPPEDA sesuai kemampuan dari praktikan. </w:t>
+        <w:t>, praktikan berperan di bagian kepegawaian dan umum tepatnya di bagian IT untuk membantu programer di BAPPEDA memb</w:t>
+      </w:r>
+      <w:r>
+        <w:rPr>
+          <w:rFonts w:ascii="Times New Roman" w:hAnsi="Times New Roman"/>
+          <w:sz w:val="24"/>
+          <w:szCs w:val="24"/>
+          <w:lang w:val="en-GB"/>
+        </w:rPr>
+        <w:t>u</w:t>
+      </w:r>
+      <w:r>
+        <w:rPr>
+          <w:rFonts w:ascii="Times New Roman" w:hAnsi="Times New Roman"/>
+          <w:sz w:val="24"/>
+          <w:szCs w:val="24"/>
+          <w:lang w:val="en-GB"/>
+        </w:rPr>
+        <w:t xml:space="preserve">at software atau aplikasi-aplikasi yang di pakai di BAPPEDA sesuai kemampuan dari praktikan. </w:t>
       </w:r>
     </w:p>
     <w:p>
@@ -411,7 +456,27 @@
           <w:szCs w:val="24"/>
           <w:lang w:val="en-GB"/>
         </w:rPr>
-        <w:t xml:space="preserve"> pemberitahuan rapat. Sebenarnya aplikasi yang di bangun sudah lebih dahulu berjalan  namun be</w:t>
+        <w:t xml:space="preserve"> pemberitahuan rapat. Sebenarnya aplikasi yang di bangun sudah lebih dahulu </w:t>
+      </w:r>
+      <w:proofErr w:type="gramStart"/>
+      <w:r>
+        <w:rPr>
+          <w:rFonts w:ascii="Times New Roman" w:hAnsi="Times New Roman"/>
+          <w:sz w:val="24"/>
+          <w:szCs w:val="24"/>
+          <w:lang w:val="en-GB"/>
+        </w:rPr>
+        <w:t>berjalan  namun</w:t>
+      </w:r>
+      <w:proofErr w:type="gramEnd"/>
+      <w:r>
+        <w:rPr>
+          <w:rFonts w:ascii="Times New Roman" w:hAnsi="Times New Roman"/>
+          <w:sz w:val="24"/>
+          <w:szCs w:val="24"/>
+          <w:lang w:val="en-GB"/>
+        </w:rPr>
+        <w:t xml:space="preserve"> be</w:t>
       </w:r>
       <w:r>
         <w:rPr>
@@ -451,8 +516,6 @@
         </w:rPr>
         <w:t xml:space="preserve">melalui </w:t>
       </w:r>
-      <w:bookmarkStart w:id="0" w:name="_GoBack"/>
-      <w:bookmarkEnd w:id="0"/>
       <w:r>
         <w:rPr>
           <w:rFonts w:ascii="Times New Roman" w:hAnsi="Times New Roman"/>
@@ -576,8 +639,19 @@
           <w:szCs w:val="24"/>
           <w:lang w:val="en-GB"/>
         </w:rPr>
-        <w:t>Permasalahan penelitian yang penulis ajukan ini dapat di identifikasi permasalahannya sebagai berikut :</w:t>
-      </w:r>
+        <w:t xml:space="preserve">Permasalahan penelitian yang penulis ajukan ini dapat di identifikasi permasalahannya sebagai </w:t>
+      </w:r>
+      <w:proofErr w:type="gramStart"/>
+      <w:r>
+        <w:rPr>
+          <w:rFonts w:ascii="Times New Roman" w:hAnsi="Times New Roman"/>
+          <w:sz w:val="24"/>
+          <w:szCs w:val="24"/>
+          <w:lang w:val="en-GB"/>
+        </w:rPr>
+        <w:t>berikut :</w:t>
+      </w:r>
+      <w:proofErr w:type="gramEnd"/>
     </w:p>
     <w:p>
       <w:pPr>
@@ -628,32 +702,6 @@
           <w:szCs w:val="24"/>
           <w:lang w:val="en-GB"/>
         </w:rPr>
-        <w:t>Penyebaran informasi menggunakan SMS kini kurang efesien</w:t>
-      </w:r>
-    </w:p>
-    <w:p>
-      <w:pPr>
-        <w:pStyle w:val="ListParagraph"/>
-        <w:numPr>
-          <w:ilvl w:val="0"/>
-          <w:numId w:val="5"/>
-        </w:numPr>
-        <w:spacing w:after="0" w:line="360" w:lineRule="auto"/>
-        <w:jc w:val="both"/>
-        <w:rPr>
-          <w:rFonts w:ascii="Times New Roman" w:hAnsi="Times New Roman"/>
-          <w:sz w:val="24"/>
-          <w:szCs w:val="24"/>
-          <w:lang w:val="en-US"/>
-        </w:rPr>
-      </w:pPr>
-      <w:r>
-        <w:rPr>
-          <w:rFonts w:ascii="Times New Roman" w:hAnsi="Times New Roman"/>
-          <w:sz w:val="24"/>
-          <w:szCs w:val="24"/>
-          <w:lang w:val="en-GB"/>
-        </w:rPr>
         <w:t>Jika terjadi perubahan nomor telepon, pegawai tidak dapat pemberitahuan</w:t>
       </w:r>
     </w:p>
@@ -699,6 +747,7 @@
           <w:lang w:val="en-US"/>
         </w:rPr>
       </w:pPr>
+      <w:proofErr w:type="gramStart"/>
       <w:r>
         <w:rPr>
           <w:rFonts w:ascii="Times New Roman" w:hAnsi="Times New Roman"/>
@@ -708,6 +757,7 @@
         </w:rPr>
         <w:t>Maksud :</w:t>
       </w:r>
+      <w:proofErr w:type="gramEnd"/>
     </w:p>
     <w:p>
       <w:pPr>
@@ -747,6 +797,7 @@
           <w:lang w:val="en-US"/>
         </w:rPr>
       </w:pPr>
+      <w:proofErr w:type="gramStart"/>
       <w:r>
         <w:rPr>
           <w:rFonts w:ascii="Times New Roman" w:hAnsi="Times New Roman"/>
@@ -756,6 +807,7 @@
         </w:rPr>
         <w:t>Tujuan :</w:t>
       </w:r>
+      <w:proofErr w:type="gramEnd"/>
     </w:p>
     <w:p>
       <w:pPr>
@@ -899,6 +951,7 @@
       <w:pPr>
         <w:pStyle w:val="ListParagraph"/>
         <w:spacing w:after="0" w:line="360" w:lineRule="auto"/>
+        <w:ind w:firstLine="720"/>
         <w:jc w:val="both"/>
         <w:rPr>
           <w:rFonts w:ascii="Times New Roman" w:hAnsi="Times New Roman"/>
@@ -962,7 +1015,7 @@
       <w:pPr>
         <w:pStyle w:val="ListParagraph"/>
         <w:spacing w:after="0" w:line="360" w:lineRule="auto"/>
-        <w:ind w:left="990" w:firstLine="450"/>
+        <w:ind w:firstLine="450"/>
         <w:jc w:val="both"/>
         <w:rPr>
           <w:rFonts w:ascii="Times New Roman" w:hAnsi="Times New Roman"/>
@@ -1000,7 +1053,7 @@
           <w:sz w:val="24"/>
           <w:szCs w:val="24"/>
         </w:rPr>
-        <w:t xml:space="preserve">diaplikasikan guna </w:t>
+        <w:t xml:space="preserve">diaplikasikan guna mengoleksi informasi maupun data mengenai populasi yang besar dengan memakai </w:t>
       </w:r>
       <w:r>
         <w:rPr>
@@ -1009,7 +1062,7 @@
           <w:szCs w:val="24"/>
         </w:rPr>
         <w:lastRenderedPageBreak/>
-        <w:t>mengoleksi informasi maupun data mengenai populasi yang besar dengan memakai sampel yang relatif kecil. Populasi bisa mengikuti dan berhubungan dengan instansi lembaga orang organisasi maupun unit-unit kemasyarakatan dan sebagainya namun sumber paling utamanya ialah orang</w:t>
+        <w:t>sampel yang relatif kecil. Populasi bisa mengikuti dan berhubungan dengan instansi lembaga orang organisasi maupun unit-unit kemasyarakatan dan sebagainya namun sumber paling utamanya ialah orang</w:t>
       </w:r>
       <w:r>
         <w:rPr>
@@ -1024,7 +1077,7 @@
     <w:p>
       <w:pPr>
         <w:spacing w:after="0" w:line="360" w:lineRule="auto"/>
-        <w:ind w:left="1080" w:firstLine="360"/>
+        <w:ind w:left="720" w:firstLine="360"/>
         <w:jc w:val="both"/>
         <w:rPr>
           <w:rFonts w:ascii="Times New Roman" w:hAnsi="Times New Roman"/>
@@ -1046,24 +1099,55 @@
     <w:p>
       <w:pPr>
         <w:spacing w:after="0" w:line="360" w:lineRule="auto"/>
-        <w:ind w:left="1080" w:firstLine="360"/>
-        <w:jc w:val="both"/>
-        <w:rPr>
-          <w:rFonts w:ascii="Times New Roman" w:hAnsi="Times New Roman"/>
-          <w:sz w:val="24"/>
-          <w:szCs w:val="24"/>
-          <w:lang w:val="en-US"/>
-        </w:rPr>
-      </w:pPr>
-      <w:r>
-        <w:rPr>
-          <w:rFonts w:ascii="Times New Roman" w:hAnsi="Times New Roman"/>
-          <w:sz w:val="24"/>
-          <w:szCs w:val="24"/>
-          <w:lang w:val="en-US"/>
-        </w:rPr>
-        <w:t>Metode penelitian yang di gunakan penulis dalam pengumpulan data adalah dengan cara melakukan wawancara secara mendalam.</w:t>
-      </w:r>
+        <w:ind w:left="810" w:firstLine="360"/>
+        <w:jc w:val="both"/>
+        <w:rPr>
+          <w:rFonts w:ascii="Times New Roman" w:hAnsi="Times New Roman"/>
+          <w:sz w:val="24"/>
+          <w:szCs w:val="24"/>
+          <w:lang w:val="en-US"/>
+        </w:rPr>
+      </w:pPr>
+      <w:r>
+        <w:rPr>
+          <w:rFonts w:ascii="Times New Roman" w:hAnsi="Times New Roman"/>
+          <w:sz w:val="24"/>
+          <w:szCs w:val="24"/>
+          <w:lang w:val="en-US"/>
+        </w:rPr>
+        <w:t>Metode penelitian yang di gunakan penulis dalam pengumpulan data adalah dengan cara melakukan wawancara secara mendalam</w:t>
+      </w:r>
+      <w:r>
+        <w:rPr>
+          <w:rFonts w:ascii="Times New Roman" w:hAnsi="Times New Roman"/>
+          <w:sz w:val="24"/>
+          <w:szCs w:val="24"/>
+          <w:lang w:val="en-US"/>
+        </w:rPr>
+        <w:t xml:space="preserve"> kepada karyawan BAPPEDA</w:t>
+      </w:r>
+      <w:r>
+        <w:rPr>
+          <w:rFonts w:ascii="Times New Roman" w:hAnsi="Times New Roman"/>
+          <w:sz w:val="24"/>
+          <w:szCs w:val="24"/>
+          <w:lang w:val="en-US"/>
+        </w:rPr>
+        <w:t>.</w:t>
+      </w:r>
+    </w:p>
+    <w:p>
+      <w:pPr>
+        <w:spacing w:after="0" w:line="360" w:lineRule="auto"/>
+        <w:ind w:left="810" w:firstLine="360"/>
+        <w:jc w:val="both"/>
+        <w:rPr>
+          <w:rFonts w:ascii="Times New Roman" w:hAnsi="Times New Roman"/>
+          <w:sz w:val="24"/>
+          <w:szCs w:val="24"/>
+          <w:lang w:val="en-US"/>
+        </w:rPr>
+      </w:pPr>
     </w:p>
     <w:p>
       <w:pPr>
@@ -1247,7 +1331,29 @@
           <w:szCs w:val="24"/>
           <w:lang w:val="en-US"/>
         </w:rPr>
-        <w:t xml:space="preserve">Tujuan Penelitian,  Manfaat penelitian, Batasan Masalah, Metode Penelitian, </w:t>
+        <w:t xml:space="preserve">Tujuan </w:t>
+      </w:r>
+      <w:proofErr w:type="gramStart"/>
+      <w:r>
+        <w:rPr>
+          <w:rFonts w:ascii="Times New Roman" w:eastAsia="Times New Roman" w:hAnsi="Times New Roman"/>
+          <w:bCs/>
+          <w:sz w:val="24"/>
+          <w:szCs w:val="24"/>
+          <w:lang w:val="en-US"/>
+        </w:rPr>
+        <w:t>Penelitian,  Manfaat</w:t>
+      </w:r>
+      <w:proofErr w:type="gramEnd"/>
+      <w:r>
+        <w:rPr>
+          <w:rFonts w:ascii="Times New Roman" w:eastAsia="Times New Roman" w:hAnsi="Times New Roman"/>
+          <w:bCs/>
+          <w:sz w:val="24"/>
+          <w:szCs w:val="24"/>
+          <w:lang w:val="en-US"/>
+        </w:rPr>
+        <w:t xml:space="preserve"> penelitian, Batasan Masalah, Metode Penelitian, </w:t>
       </w:r>
       <w:r>
         <w:rPr>
@@ -3527,7 +3633,7 @@
     </w:rPrDefault>
     <w:pPrDefault/>
   </w:docDefaults>
-  <w:latentStyles w:defLockedState="0" w:defUIPriority="99" w:defSemiHidden="0" w:defUnhideWhenUsed="0" w:defQFormat="0" w:count="376">
+  <w:latentStyles w:defLockedState="0" w:defUIPriority="99" w:defSemiHidden="0" w:defUnhideWhenUsed="0" w:defQFormat="0" w:count="377">
     <w:lsdException w:name="Normal" w:uiPriority="0" w:qFormat="1"/>
     <w:lsdException w:name="heading 1" w:uiPriority="9" w:qFormat="1"/>
     <w:lsdException w:name="heading 2" w:semiHidden="1" w:uiPriority="9" w:unhideWhenUsed="1" w:qFormat="1"/>
@@ -3633,7 +3739,6 @@
     <w:lsdException w:name="HTML Sample" w:semiHidden="1" w:unhideWhenUsed="1"/>
     <w:lsdException w:name="HTML Typewriter" w:semiHidden="1" w:unhideWhenUsed="1"/>
     <w:lsdException w:name="HTML Variable" w:semiHidden="1" w:unhideWhenUsed="1"/>
-    <w:lsdException w:name="Normal Table" w:semiHidden="1" w:unhideWhenUsed="1"/>
     <w:lsdException w:name="annotation subject" w:semiHidden="1" w:unhideWhenUsed="1"/>
     <w:lsdException w:name="No List" w:semiHidden="1" w:unhideWhenUsed="1"/>
     <w:lsdException w:name="Outline List 1" w:semiHidden="1" w:unhideWhenUsed="1"/>
@@ -3680,10 +3785,8 @@
     <w:lsdException w:name="Table Subtle 2" w:semiHidden="1" w:unhideWhenUsed="1"/>
     <w:lsdException w:name="Table Web 1" w:semiHidden="1" w:unhideWhenUsed="1"/>
     <w:lsdException w:name="Table Web 2" w:semiHidden="1" w:unhideWhenUsed="1"/>
-    <w:lsdException w:name="Table Web 3" w:semiHidden="1" w:unhideWhenUsed="1"/>
     <w:lsdException w:name="Balloon Text" w:semiHidden="1" w:unhideWhenUsed="1"/>
     <w:lsdException w:name="Table Grid" w:uiPriority="39"/>
-    <w:lsdException w:name="Table Theme" w:semiHidden="1" w:unhideWhenUsed="1"/>
     <w:lsdException w:name="Placeholder Text" w:semiHidden="1"/>
     <w:lsdException w:name="No Spacing" w:uiPriority="1" w:qFormat="1"/>
     <w:lsdException w:name="Light Shading" w:uiPriority="60"/>
@@ -3904,6 +4007,7 @@
     <w:lsdException w:name="Hashtag" w:semiHidden="1" w:unhideWhenUsed="1"/>
     <w:lsdException w:name="Unresolved Mention" w:semiHidden="1" w:unhideWhenUsed="1"/>
     <w:lsdException w:name="Smart Link" w:semiHidden="1" w:unhideWhenUsed="1"/>
+    <w:lsdException w:name="Smart Link Error" w:semiHidden="1" w:unhideWhenUsed="1"/>
   </w:latentStyles>
   <w:style w:type="paragraph" w:default="1" w:styleId="Normal">
     <w:name w:val="Normal"/>
@@ -4278,7 +4382,7 @@
 </file>
 
 <file path=customXml/itemProps1.xml><?xml version="1.0" encoding="utf-8"?>
-<ds:datastoreItem xmlns:ds="http://schemas.openxmlformats.org/officeDocument/2006/customXml" ds:itemID="{9587B5DF-9F15-4910-96D5-DD7BD1217BA8}">
+<ds:datastoreItem xmlns:ds="http://schemas.openxmlformats.org/officeDocument/2006/customXml" ds:itemID="{9E5B6391-C6A8-4D2A-9ABC-81BC87BD1F9D}">
   <ds:schemaRefs>
     <ds:schemaRef ds:uri="http://schemas.openxmlformats.org/officeDocument/2006/bibliography"/>
   </ds:schemaRefs>

</xml_diff>

<commit_message>
edit pendahuluan dan tinjauan pustaka sedikit
</commit_message>
<xml_diff>
--- a/UNIKOM_260_265_8. BAB I Pendahuluan.docx
+++ b/UNIKOM_260_265_8. BAB I Pendahuluan.docx
@@ -669,10 +669,70 @@
           <w:bCs/>
           <w:sz w:val="24"/>
           <w:szCs w:val="24"/>
+          <w:highlight w:val="green"/>
           <w:lang w:val="en-GB"/>
         </w:rPr>
+        <w:t xml:space="preserve">Dari beberapa penelitian sebelumnya pembangunan aplikasi reminder seperti ini sudah banyak di implementasikan </w:t>
+      </w:r>
+      <w:r>
+        <w:rPr>
+          <w:rFonts w:ascii="Times New Roman" w:hAnsi="Times New Roman"/>
+          <w:bCs/>
+          <w:sz w:val="24"/>
+          <w:szCs w:val="24"/>
+          <w:highlight w:val="green"/>
+          <w:lang w:val="en-GB"/>
+        </w:rPr>
+        <w:t xml:space="preserve">seperti di BEA CUKAI DUMAI Provinsi Riau, yang sama seperti di BAPPEDA memanfaatkan SMS Gateway untu mengirimkan pemberitahuan nya. Penelitian lainya yang membahas tentang </w:t>
+      </w:r>
+      <w:r>
+        <w:rPr>
+          <w:rFonts w:ascii="Times New Roman" w:hAnsi="Times New Roman"/>
+          <w:bCs/>
+          <w:sz w:val="24"/>
+          <w:szCs w:val="24"/>
+          <w:highlight w:val="green"/>
+          <w:lang w:val="en-GB"/>
+        </w:rPr>
+        <w:lastRenderedPageBreak/>
+        <w:t>aplikasi pengingat jadwal rapat ini berbeda dengan penelitian yang pertama, di penelitian ini sistem yang di bangun mengedepankan fitur berbagi surat sehingga bisa di lihat langsung oleh pegawai di Kejaksaan Tingi Sulawesi Selatan.</w:t>
+      </w:r>
+      <w:r>
+        <w:rPr>
+          <w:rFonts w:ascii="Times New Roman" w:hAnsi="Times New Roman"/>
+          <w:bCs/>
+          <w:sz w:val="24"/>
+          <w:szCs w:val="24"/>
+          <w:lang w:val="en-GB"/>
+        </w:rPr>
+        <w:t xml:space="preserve"> </w:t>
+      </w:r>
+    </w:p>
+    <w:p>
+      <w:pPr>
+        <w:spacing w:after="0" w:line="360" w:lineRule="auto"/>
+        <w:ind w:firstLine="720"/>
+        <w:jc w:val="both"/>
+        <w:rPr>
+          <w:rFonts w:ascii="Times New Roman" w:hAnsi="Times New Roman"/>
+          <w:bCs/>
+          <w:sz w:val="24"/>
+          <w:szCs w:val="24"/>
+          <w:lang w:val="en-GB"/>
+        </w:rPr>
+      </w:pPr>
+      <w:r>
+        <w:rPr>
+          <w:rFonts w:ascii="Times New Roman" w:hAnsi="Times New Roman"/>
+          <w:bCs/>
+          <w:sz w:val="24"/>
+          <w:szCs w:val="24"/>
+          <w:highlight w:val="green"/>
+          <w:lang w:val="en-GB"/>
+        </w:rPr>
         <w:t xml:space="preserve">Berdasarkan permasalahan yang muncul dari pemanfaatan SMS </w:t>
       </w:r>
+      <w:proofErr w:type="gramStart"/>
       <w:r>
         <w:rPr>
           <w:rFonts w:ascii="Times New Roman" w:hAnsi="Times New Roman"/>
@@ -681,6 +741,7 @@
           <w:iCs/>
           <w:sz w:val="24"/>
           <w:szCs w:val="24"/>
+          <w:highlight w:val="green"/>
           <w:lang w:val="en-GB"/>
         </w:rPr>
         <w:t>gateway</w:t>
@@ -691,48 +752,55 @@
           <w:bCs/>
           <w:sz w:val="24"/>
           <w:szCs w:val="24"/>
+          <w:highlight w:val="green"/>
           <w:lang w:val="en-GB"/>
         </w:rPr>
-        <w:t xml:space="preserve">, maka </w:t>
-      </w:r>
-      <w:r>
-        <w:rPr>
-          <w:rFonts w:ascii="Times New Roman" w:eastAsia="Times New Roman" w:hAnsi="Times New Roman"/>
-          <w:sz w:val="24"/>
-          <w:szCs w:val="24"/>
-          <w:highlight w:val="white"/>
-        </w:rPr>
-        <w:t xml:space="preserve">penulis </w:t>
-      </w:r>
-      <w:r>
-        <w:rPr>
-          <w:rFonts w:ascii="Times New Roman" w:hAnsi="Times New Roman"/>
-          <w:bCs/>
-          <w:sz w:val="24"/>
-          <w:szCs w:val="24"/>
+        <w:t xml:space="preserve">, </w:t>
+      </w:r>
+      <w:r>
+        <w:rPr>
+          <w:rFonts w:ascii="Times New Roman" w:hAnsi="Times New Roman"/>
+          <w:bCs/>
+          <w:sz w:val="24"/>
+          <w:szCs w:val="24"/>
+          <w:highlight w:val="green"/>
           <w:lang w:val="en-GB"/>
         </w:rPr>
-        <w:t xml:space="preserve">mengusulkan sebuah solusi yaitu dengan melakukan pengembangan dari </w:t>
-      </w:r>
-      <w:r>
-        <w:rPr>
-          <w:rFonts w:ascii="Times New Roman" w:hAnsi="Times New Roman"/>
-          <w:bCs/>
-          <w:sz w:val="24"/>
-          <w:szCs w:val="24"/>
+        <w:t xml:space="preserve"> dan</w:t>
+      </w:r>
+      <w:proofErr w:type="gramEnd"/>
+      <w:r>
+        <w:rPr>
+          <w:rFonts w:ascii="Times New Roman" w:hAnsi="Times New Roman"/>
+          <w:bCs/>
+          <w:sz w:val="24"/>
+          <w:szCs w:val="24"/>
+          <w:highlight w:val="green"/>
           <w:lang w:val="en-GB"/>
         </w:rPr>
-        <w:t xml:space="preserve">aplikasi berbasis </w:t>
-      </w:r>
-      <w:r>
-        <w:rPr>
-          <w:rFonts w:ascii="Times New Roman" w:hAnsi="Times New Roman"/>
-          <w:bCs/>
-          <w:sz w:val="24"/>
-          <w:szCs w:val="24"/>
+        <w:t xml:space="preserve"> dari beberapa penelitian sebelumnya semakin menguatkan ide untuk pengembangan aplikasi berbasis android</w:t>
+      </w:r>
+      <w:r>
+        <w:rPr>
+          <w:rFonts w:ascii="Times New Roman" w:hAnsi="Times New Roman"/>
+          <w:bCs/>
+          <w:sz w:val="24"/>
+          <w:szCs w:val="24"/>
+          <w:highlight w:val="green"/>
           <w:lang w:val="en-GB"/>
         </w:rPr>
-        <w:t xml:space="preserve">SMS </w:t>
+        <w:t>, yang masih jarang di implementasikan oleh penelitian sebelumnya</w:t>
+      </w:r>
+      <w:r>
+        <w:rPr>
+          <w:rFonts w:ascii="Times New Roman" w:hAnsi="Times New Roman"/>
+          <w:bCs/>
+          <w:sz w:val="24"/>
+          <w:szCs w:val="24"/>
+          <w:highlight w:val="green"/>
+          <w:lang w:val="en-GB"/>
+        </w:rPr>
+        <w:t xml:space="preserve">. Pemilihan </w:t>
       </w:r>
       <w:r>
         <w:rPr>
@@ -742,41 +810,32 @@
           <w:iCs/>
           <w:sz w:val="24"/>
           <w:szCs w:val="24"/>
+          <w:highlight w:val="green"/>
           <w:lang w:val="en-GB"/>
         </w:rPr>
-        <w:t>gateway</w:t>
-      </w:r>
-      <w:r>
-        <w:rPr>
-          <w:rFonts w:ascii="Times New Roman" w:hAnsi="Times New Roman"/>
-          <w:bCs/>
-          <w:sz w:val="24"/>
-          <w:szCs w:val="24"/>
+        <w:t>platform</w:t>
+      </w:r>
+      <w:r>
+        <w:rPr>
+          <w:rFonts w:ascii="Times New Roman" w:hAnsi="Times New Roman"/>
+          <w:bCs/>
+          <w:sz w:val="24"/>
+          <w:szCs w:val="24"/>
+          <w:highlight w:val="green"/>
           <w:lang w:val="en-GB"/>
         </w:rPr>
-        <w:t xml:space="preserve"> </w:t>
-      </w:r>
-      <w:r>
-        <w:rPr>
-          <w:rFonts w:ascii="Times New Roman" w:hAnsi="Times New Roman"/>
-          <w:bCs/>
-          <w:sz w:val="24"/>
-          <w:szCs w:val="24"/>
+        <w:t xml:space="preserve"> android dikarenakan </w:t>
+      </w:r>
+      <w:r>
+        <w:rPr>
+          <w:rFonts w:ascii="Times New Roman" w:hAnsi="Times New Roman"/>
+          <w:bCs/>
+          <w:sz w:val="24"/>
+          <w:szCs w:val="24"/>
+          <w:highlight w:val="green"/>
           <w:lang w:val="en-GB"/>
         </w:rPr>
-        <w:t xml:space="preserve">menjadi </w:t>
-      </w:r>
-      <w:bookmarkStart w:id="0" w:name="_GoBack"/>
-      <w:bookmarkEnd w:id="0"/>
-      <w:r>
-        <w:rPr>
-          <w:rFonts w:ascii="Times New Roman" w:hAnsi="Times New Roman"/>
-          <w:bCs/>
-          <w:sz w:val="24"/>
-          <w:szCs w:val="24"/>
-          <w:lang w:val="en-GB"/>
-        </w:rPr>
-        <w:t xml:space="preserve">aplikasi berbasis android untuk melakukan pemberitahuan jadwal rapat kepada pegawai BAPPEDA. Pemilihan </w:t>
+        <w:t xml:space="preserve">penggunaan </w:t>
       </w:r>
       <w:r>
         <w:rPr>
@@ -786,41 +845,9 @@
           <w:iCs/>
           <w:sz w:val="24"/>
           <w:szCs w:val="24"/>
+          <w:highlight w:val="green"/>
           <w:lang w:val="en-GB"/>
         </w:rPr>
-        <w:lastRenderedPageBreak/>
-        <w:t>platform</w:t>
-      </w:r>
-      <w:r>
-        <w:rPr>
-          <w:rFonts w:ascii="Times New Roman" w:hAnsi="Times New Roman"/>
-          <w:bCs/>
-          <w:sz w:val="24"/>
-          <w:szCs w:val="24"/>
-          <w:lang w:val="en-GB"/>
-        </w:rPr>
-        <w:t xml:space="preserve"> android dikarenakan </w:t>
-      </w:r>
-      <w:r>
-        <w:rPr>
-          <w:rFonts w:ascii="Times New Roman" w:hAnsi="Times New Roman"/>
-          <w:bCs/>
-          <w:sz w:val="24"/>
-          <w:szCs w:val="24"/>
-          <w:lang w:val="en-GB"/>
-        </w:rPr>
-        <w:t xml:space="preserve">penggunaan </w:t>
-      </w:r>
-      <w:r>
-        <w:rPr>
-          <w:rFonts w:ascii="Times New Roman" w:hAnsi="Times New Roman"/>
-          <w:bCs/>
-          <w:i/>
-          <w:iCs/>
-          <w:sz w:val="24"/>
-          <w:szCs w:val="24"/>
-          <w:lang w:val="en-GB"/>
-        </w:rPr>
         <w:t xml:space="preserve">smartphone </w:t>
       </w:r>
       <w:r>
@@ -829,6 +856,7 @@
           <w:bCs/>
           <w:sz w:val="24"/>
           <w:szCs w:val="24"/>
+          <w:highlight w:val="green"/>
           <w:lang w:val="en-GB"/>
         </w:rPr>
         <w:t>android yang sudah tidak asing lagi, dari kalangan menengah kebawah hingga kalangan atas.</w:t>
@@ -859,61 +887,17 @@
           <w:szCs w:val="24"/>
           <w:lang w:val="en-US"/>
         </w:rPr>
-        <w:t>Identifikasi Masalah</w:t>
-      </w:r>
-    </w:p>
-    <w:p>
-      <w:pPr>
-        <w:spacing w:after="0" w:line="360" w:lineRule="auto"/>
-        <w:ind w:firstLine="405"/>
-        <w:jc w:val="both"/>
-        <w:rPr>
-          <w:rFonts w:ascii="Times New Roman" w:hAnsi="Times New Roman"/>
-          <w:bCs/>
-          <w:sz w:val="24"/>
-          <w:szCs w:val="24"/>
-          <w:lang w:val="en-US"/>
-        </w:rPr>
-      </w:pPr>
-      <w:r>
-        <w:rPr>
-          <w:rFonts w:ascii="Times New Roman" w:hAnsi="Times New Roman"/>
-          <w:bCs/>
-          <w:sz w:val="24"/>
-          <w:szCs w:val="24"/>
-          <w:lang w:val="en-US"/>
-        </w:rPr>
-        <w:t>Berdasarkan uraian pada latar belakang, maka dapat diedentifikasi masalah-mas</w:t>
-      </w:r>
-      <w:r>
-        <w:rPr>
-          <w:rFonts w:ascii="Times New Roman" w:hAnsi="Times New Roman"/>
-          <w:bCs/>
-          <w:sz w:val="24"/>
-          <w:szCs w:val="24"/>
-          <w:lang w:val="en-US"/>
-        </w:rPr>
-        <w:t>al</w:t>
-      </w:r>
-      <w:r>
-        <w:rPr>
-          <w:rFonts w:ascii="Times New Roman" w:hAnsi="Times New Roman"/>
-          <w:bCs/>
-          <w:sz w:val="24"/>
-          <w:szCs w:val="24"/>
-          <w:lang w:val="en-US"/>
-        </w:rPr>
-        <w:t>ah</w:t>
-      </w:r>
-      <w:r>
-        <w:rPr>
-          <w:rFonts w:ascii="Times New Roman" w:hAnsi="Times New Roman"/>
-          <w:bCs/>
-          <w:sz w:val="24"/>
-          <w:szCs w:val="24"/>
-          <w:lang w:val="en-US"/>
-        </w:rPr>
-        <w:t xml:space="preserve"> yang ada adalah sebagai berikut:</w:t>
+        <w:t>Rumusan</w:t>
+      </w:r>
+      <w:r>
+        <w:rPr>
+          <w:rFonts w:ascii="Times New Roman" w:hAnsi="Times New Roman"/>
+          <w:b/>
+          <w:sz w:val="24"/>
+          <w:szCs w:val="24"/>
+          <w:lang w:val="en-US"/>
+        </w:rPr>
+        <w:t xml:space="preserve"> Masalah</w:t>
       </w:r>
     </w:p>
     <w:p>
@@ -930,70 +914,50 @@
           <w:bCs/>
           <w:sz w:val="24"/>
           <w:szCs w:val="24"/>
-          <w:lang w:val="en-US"/>
-        </w:rPr>
-      </w:pPr>
-      <w:r>
-        <w:rPr>
-          <w:rFonts w:ascii="Times New Roman" w:hAnsi="Times New Roman"/>
-          <w:bCs/>
-          <w:sz w:val="24"/>
-          <w:szCs w:val="24"/>
-          <w:lang w:val="en-US"/>
-        </w:rPr>
-        <w:t xml:space="preserve">Penggunaan biaya </w:t>
-      </w:r>
-      <w:r>
-        <w:rPr>
-          <w:rFonts w:ascii="Times New Roman" w:hAnsi="Times New Roman"/>
-          <w:bCs/>
-          <w:sz w:val="24"/>
-          <w:szCs w:val="24"/>
-          <w:lang w:val="en-US"/>
-        </w:rPr>
-        <w:t xml:space="preserve">pembelian pulsa </w:t>
-      </w:r>
-      <w:r>
-        <w:rPr>
-          <w:rFonts w:ascii="Times New Roman" w:hAnsi="Times New Roman"/>
-          <w:bCs/>
-          <w:sz w:val="24"/>
-          <w:szCs w:val="24"/>
-          <w:lang w:val="en-US"/>
-        </w:rPr>
-        <w:t xml:space="preserve">yang tidak sedikit dalam pemanfaatan SMS </w:t>
-      </w:r>
-      <w:r>
-        <w:rPr>
-          <w:rFonts w:ascii="Times New Roman" w:hAnsi="Times New Roman"/>
-          <w:bCs/>
-          <w:i/>
-          <w:iCs/>
-          <w:sz w:val="24"/>
-          <w:szCs w:val="24"/>
-          <w:lang w:val="en-US"/>
-        </w:rPr>
-        <w:t>gateway</w:t>
-      </w:r>
-      <w:r>
-        <w:rPr>
-          <w:rFonts w:ascii="Times New Roman" w:hAnsi="Times New Roman"/>
-          <w:bCs/>
-          <w:sz w:val="24"/>
-          <w:szCs w:val="24"/>
-          <w:lang w:val="en-US"/>
-        </w:rPr>
-        <w:t>.</w:t>
-      </w:r>
-      <w:r>
-        <w:rPr>
-          <w:rFonts w:ascii="Times New Roman" w:hAnsi="Times New Roman"/>
-          <w:bCs/>
-          <w:sz w:val="24"/>
-          <w:szCs w:val="24"/>
-          <w:lang w:val="en-US"/>
-        </w:rPr>
-        <w:t xml:space="preserve"> </w:t>
+          <w:highlight w:val="green"/>
+          <w:lang w:val="en-US"/>
+        </w:rPr>
+      </w:pPr>
+      <w:r>
+        <w:rPr>
+          <w:rFonts w:ascii="Times New Roman" w:hAnsi="Times New Roman"/>
+          <w:bCs/>
+          <w:sz w:val="24"/>
+          <w:szCs w:val="24"/>
+          <w:highlight w:val="green"/>
+          <w:lang w:val="en-US"/>
+        </w:rPr>
+        <w:t>Apakah implementasi aplikasi berbasis android dapat memberikan informasi rapat dengan cepat kepegawai.</w:t>
+      </w:r>
+    </w:p>
+    <w:p>
+      <w:pPr>
+        <w:pStyle w:val="ListParagraph"/>
+        <w:numPr>
+          <w:ilvl w:val="0"/>
+          <w:numId w:val="17"/>
+        </w:numPr>
+        <w:spacing w:after="0" w:line="360" w:lineRule="auto"/>
+        <w:jc w:val="both"/>
+        <w:rPr>
+          <w:rFonts w:ascii="Times New Roman" w:hAnsi="Times New Roman"/>
+          <w:bCs/>
+          <w:sz w:val="24"/>
+          <w:szCs w:val="24"/>
+          <w:highlight w:val="green"/>
+          <w:lang w:val="en-US"/>
+        </w:rPr>
+      </w:pPr>
+      <w:r>
+        <w:rPr>
+          <w:rFonts w:ascii="Times New Roman" w:hAnsi="Times New Roman"/>
+          <w:bCs/>
+          <w:sz w:val="24"/>
+          <w:szCs w:val="24"/>
+          <w:highlight w:val="green"/>
+          <w:lang w:val="en-US"/>
+        </w:rPr>
+        <w:t>Apakah implementasi Aplikasi berbasis Android dapat mengurangi biaya pulsa dari aplikasi SMS Gateway.</w:t>
       </w:r>
     </w:p>
     <w:p>
@@ -1133,8 +1097,15 @@
     <w:p>
       <w:pPr>
         <w:pStyle w:val="ListParagraph"/>
+        <w:numPr>
+          <w:ilvl w:val="0"/>
+          <w:numId w:val="21"/>
+        </w:numPr>
+        <w:tabs>
+          <w:tab w:val="left" w:pos="720"/>
+          <w:tab w:val="left" w:pos="810"/>
+        </w:tabs>
         <w:spacing w:after="0" w:line="360" w:lineRule="auto"/>
-        <w:ind w:left="405"/>
         <w:jc w:val="both"/>
         <w:rPr>
           <w:rFonts w:ascii="Times New Roman" w:hAnsi="Times New Roman"/>
@@ -1150,7 +1121,149 @@
           <w:szCs w:val="24"/>
           <w:lang w:val="en-US"/>
         </w:rPr>
-        <w:t>2.   Mempermudah pegawai untuk mendapatkan informasi jadwal rapat.</w:t>
+        <w:t xml:space="preserve"> </w:t>
+      </w:r>
+      <w:r>
+        <w:rPr>
+          <w:rFonts w:ascii="Times New Roman" w:hAnsi="Times New Roman"/>
+          <w:sz w:val="24"/>
+          <w:szCs w:val="24"/>
+          <w:lang w:val="en-US"/>
+        </w:rPr>
+        <w:t>Mempermudah pegawai untuk mendapatkan informasi jadwal rapat</w:t>
+      </w:r>
+      <w:r>
+        <w:rPr>
+          <w:rFonts w:ascii="Times New Roman" w:hAnsi="Times New Roman"/>
+          <w:sz w:val="24"/>
+          <w:szCs w:val="24"/>
+          <w:lang w:val="en-US"/>
+        </w:rPr>
+        <w:t xml:space="preserve"> BAPPEDA</w:t>
+      </w:r>
+      <w:r>
+        <w:rPr>
+          <w:rFonts w:ascii="Times New Roman" w:hAnsi="Times New Roman"/>
+          <w:sz w:val="24"/>
+          <w:szCs w:val="24"/>
+          <w:lang w:val="en-US"/>
+        </w:rPr>
+        <w:t>.</w:t>
+      </w:r>
+    </w:p>
+    <w:p>
+      <w:pPr>
+        <w:pStyle w:val="ListParagraph"/>
+        <w:numPr>
+          <w:ilvl w:val="0"/>
+          <w:numId w:val="21"/>
+        </w:numPr>
+        <w:tabs>
+          <w:tab w:val="left" w:pos="720"/>
+          <w:tab w:val="left" w:pos="810"/>
+        </w:tabs>
+        <w:spacing w:after="0" w:line="360" w:lineRule="auto"/>
+        <w:jc w:val="both"/>
+        <w:rPr>
+          <w:rFonts w:ascii="Times New Roman" w:hAnsi="Times New Roman"/>
+          <w:sz w:val="24"/>
+          <w:szCs w:val="24"/>
+          <w:highlight w:val="green"/>
+          <w:lang w:val="en-US"/>
+        </w:rPr>
+      </w:pPr>
+      <w:r>
+        <w:rPr>
+          <w:rFonts w:ascii="Times New Roman" w:hAnsi="Times New Roman"/>
+          <w:sz w:val="24"/>
+          <w:szCs w:val="24"/>
+          <w:lang w:val="en-US"/>
+        </w:rPr>
+        <w:t xml:space="preserve"> </w:t>
+      </w:r>
+      <w:r>
+        <w:rPr>
+          <w:rFonts w:ascii="Times New Roman" w:hAnsi="Times New Roman"/>
+          <w:sz w:val="24"/>
+          <w:szCs w:val="24"/>
+          <w:highlight w:val="green"/>
+          <w:lang w:val="en-US"/>
+        </w:rPr>
+        <w:t>Menghasilkan pengalaman dalam pembuatan Aplikasi secara nyata untuk dipakai oleh suatu Instansi.</w:t>
+      </w:r>
+    </w:p>
+    <w:p>
+      <w:pPr>
+        <w:pStyle w:val="ListParagraph"/>
+        <w:numPr>
+          <w:ilvl w:val="0"/>
+          <w:numId w:val="21"/>
+        </w:numPr>
+        <w:tabs>
+          <w:tab w:val="left" w:pos="720"/>
+          <w:tab w:val="left" w:pos="810"/>
+        </w:tabs>
+        <w:spacing w:after="0" w:line="360" w:lineRule="auto"/>
+        <w:jc w:val="both"/>
+        <w:rPr>
+          <w:rFonts w:ascii="Times New Roman" w:hAnsi="Times New Roman"/>
+          <w:sz w:val="24"/>
+          <w:szCs w:val="24"/>
+          <w:highlight w:val="green"/>
+          <w:lang w:val="en-US"/>
+        </w:rPr>
+      </w:pPr>
+      <w:r>
+        <w:rPr>
+          <w:rFonts w:ascii="Times New Roman" w:hAnsi="Times New Roman"/>
+          <w:sz w:val="24"/>
+          <w:szCs w:val="24"/>
+          <w:highlight w:val="green"/>
+          <w:lang w:val="en-US"/>
+        </w:rPr>
+        <w:t xml:space="preserve">Manfaat bagi kampus yaitu membuktikan kepada </w:t>
+      </w:r>
+      <w:r>
+        <w:rPr>
+          <w:rFonts w:ascii="Times New Roman" w:hAnsi="Times New Roman"/>
+          <w:sz w:val="24"/>
+          <w:szCs w:val="24"/>
+          <w:highlight w:val="green"/>
+          <w:lang w:val="en-US"/>
+        </w:rPr>
+        <w:t xml:space="preserve">instansi </w:t>
+      </w:r>
+      <w:proofErr w:type="gramStart"/>
+      <w:r>
+        <w:rPr>
+          <w:rFonts w:ascii="Times New Roman" w:hAnsi="Times New Roman"/>
+          <w:sz w:val="24"/>
+          <w:szCs w:val="24"/>
+          <w:highlight w:val="green"/>
+          <w:lang w:val="en-US"/>
+        </w:rPr>
+        <w:t xml:space="preserve">luar </w:t>
+      </w:r>
+      <w:r>
+        <w:rPr>
+          <w:rFonts w:ascii="Times New Roman" w:hAnsi="Times New Roman"/>
+          <w:sz w:val="24"/>
+          <w:szCs w:val="24"/>
+          <w:highlight w:val="green"/>
+          <w:lang w:val="en-US"/>
+        </w:rPr>
+        <w:t xml:space="preserve"> bahwa</w:t>
+      </w:r>
+      <w:proofErr w:type="gramEnd"/>
+      <w:r>
+        <w:rPr>
+          <w:rFonts w:ascii="Times New Roman" w:hAnsi="Times New Roman"/>
+          <w:sz w:val="24"/>
+          <w:szCs w:val="24"/>
+          <w:highlight w:val="green"/>
+          <w:lang w:val="en-US"/>
+        </w:rPr>
+        <w:t xml:space="preserve"> mahasiswa UNIKOM mampu bersaing di industri.</w:t>
       </w:r>
     </w:p>
     <w:p>
@@ -1286,6 +1399,7 @@
           <w:szCs w:val="24"/>
           <w:lang w:val="en-US"/>
         </w:rPr>
+        <w:lastRenderedPageBreak/>
         <w:t>Metodologi Penelitian</w:t>
       </w:r>
     </w:p>
@@ -1369,6 +1483,220 @@
         </w:rPr>
         <w:t>Metode penelitian yang di gunakan penulis dalam pengumpulan data adalah dengan cara melakukan wawancara secara mendalam kepada karyawan BAPPEDA.</w:t>
       </w:r>
+    </w:p>
+    <w:p>
+      <w:pPr>
+        <w:spacing w:after="0" w:line="360" w:lineRule="auto"/>
+        <w:ind w:firstLine="720"/>
+        <w:jc w:val="both"/>
+        <w:rPr>
+          <w:rFonts w:ascii="Times New Roman" w:hAnsi="Times New Roman"/>
+          <w:sz w:val="24"/>
+          <w:szCs w:val="24"/>
+          <w:highlight w:val="green"/>
+          <w:lang w:val="en-US"/>
+        </w:rPr>
+      </w:pPr>
+      <w:r>
+        <w:rPr>
+          <w:rFonts w:ascii="Times New Roman" w:hAnsi="Times New Roman"/>
+          <w:sz w:val="24"/>
+          <w:szCs w:val="24"/>
+          <w:highlight w:val="green"/>
+          <w:lang w:val="en-US"/>
+        </w:rPr>
+        <w:t>Langkah-langkah penelitian yang di lakukan sebagai berikut:</w:t>
+      </w:r>
+    </w:p>
+    <w:p>
+      <w:pPr>
+        <w:pStyle w:val="ListParagraph"/>
+        <w:numPr>
+          <w:ilvl w:val="0"/>
+          <w:numId w:val="23"/>
+        </w:numPr>
+        <w:spacing w:after="0" w:line="360" w:lineRule="auto"/>
+        <w:ind w:left="1260" w:hanging="270"/>
+        <w:jc w:val="both"/>
+        <w:rPr>
+          <w:rFonts w:ascii="Times New Roman" w:hAnsi="Times New Roman"/>
+          <w:sz w:val="24"/>
+          <w:szCs w:val="24"/>
+          <w:highlight w:val="green"/>
+          <w:lang w:val="en-US"/>
+        </w:rPr>
+      </w:pPr>
+      <w:r>
+        <w:rPr>
+          <w:rFonts w:ascii="Times New Roman" w:hAnsi="Times New Roman"/>
+          <w:sz w:val="24"/>
+          <w:szCs w:val="24"/>
+          <w:highlight w:val="green"/>
+          <w:lang w:val="en-US"/>
+        </w:rPr>
+        <w:t>Penetapan Masalah</w:t>
+      </w:r>
+    </w:p>
+    <w:p>
+      <w:pPr>
+        <w:pStyle w:val="ListParagraph"/>
+        <w:numPr>
+          <w:ilvl w:val="0"/>
+          <w:numId w:val="23"/>
+        </w:numPr>
+        <w:spacing w:after="0" w:line="360" w:lineRule="auto"/>
+        <w:ind w:left="1260" w:hanging="270"/>
+        <w:jc w:val="both"/>
+        <w:rPr>
+          <w:rFonts w:ascii="Times New Roman" w:hAnsi="Times New Roman"/>
+          <w:sz w:val="24"/>
+          <w:szCs w:val="24"/>
+          <w:highlight w:val="green"/>
+          <w:lang w:val="en-US"/>
+        </w:rPr>
+      </w:pPr>
+      <w:r>
+        <w:rPr>
+          <w:rFonts w:ascii="Times New Roman" w:hAnsi="Times New Roman"/>
+          <w:sz w:val="24"/>
+          <w:szCs w:val="24"/>
+          <w:highlight w:val="green"/>
+          <w:lang w:val="en-US"/>
+        </w:rPr>
+        <w:t>Perencanaan Proyek</w:t>
+      </w:r>
+    </w:p>
+    <w:p>
+      <w:pPr>
+        <w:pStyle w:val="ListParagraph"/>
+        <w:numPr>
+          <w:ilvl w:val="0"/>
+          <w:numId w:val="23"/>
+        </w:numPr>
+        <w:spacing w:after="0" w:line="360" w:lineRule="auto"/>
+        <w:ind w:left="1260" w:hanging="270"/>
+        <w:jc w:val="both"/>
+        <w:rPr>
+          <w:rFonts w:ascii="Times New Roman" w:hAnsi="Times New Roman"/>
+          <w:sz w:val="24"/>
+          <w:szCs w:val="24"/>
+          <w:highlight w:val="green"/>
+          <w:lang w:val="en-US"/>
+        </w:rPr>
+      </w:pPr>
+      <w:r>
+        <w:rPr>
+          <w:rFonts w:ascii="Times New Roman" w:hAnsi="Times New Roman"/>
+          <w:sz w:val="24"/>
+          <w:szCs w:val="24"/>
+          <w:highlight w:val="green"/>
+          <w:lang w:val="en-US"/>
+        </w:rPr>
+        <w:t>Analisis</w:t>
+      </w:r>
+      <w:bookmarkStart w:id="0" w:name="_GoBack"/>
+      <w:bookmarkEnd w:id="0"/>
+    </w:p>
+    <w:p>
+      <w:pPr>
+        <w:pStyle w:val="ListParagraph"/>
+        <w:numPr>
+          <w:ilvl w:val="0"/>
+          <w:numId w:val="23"/>
+        </w:numPr>
+        <w:spacing w:after="0" w:line="360" w:lineRule="auto"/>
+        <w:ind w:left="1260" w:hanging="270"/>
+        <w:jc w:val="both"/>
+        <w:rPr>
+          <w:rFonts w:ascii="Times New Roman" w:hAnsi="Times New Roman"/>
+          <w:sz w:val="24"/>
+          <w:szCs w:val="24"/>
+          <w:highlight w:val="green"/>
+          <w:lang w:val="en-US"/>
+        </w:rPr>
+      </w:pPr>
+      <w:r>
+        <w:rPr>
+          <w:rFonts w:ascii="Times New Roman" w:hAnsi="Times New Roman"/>
+          <w:sz w:val="24"/>
+          <w:szCs w:val="24"/>
+          <w:highlight w:val="green"/>
+          <w:lang w:val="en-US"/>
+        </w:rPr>
+        <w:t>Desain</w:t>
+      </w:r>
+    </w:p>
+    <w:p>
+      <w:pPr>
+        <w:pStyle w:val="ListParagraph"/>
+        <w:numPr>
+          <w:ilvl w:val="0"/>
+          <w:numId w:val="23"/>
+        </w:numPr>
+        <w:spacing w:after="0" w:line="360" w:lineRule="auto"/>
+        <w:ind w:left="1260" w:hanging="270"/>
+        <w:jc w:val="both"/>
+        <w:rPr>
+          <w:rFonts w:ascii="Times New Roman" w:hAnsi="Times New Roman"/>
+          <w:sz w:val="24"/>
+          <w:szCs w:val="24"/>
+          <w:highlight w:val="green"/>
+          <w:lang w:val="en-US"/>
+        </w:rPr>
+      </w:pPr>
+      <w:r>
+        <w:rPr>
+          <w:rFonts w:ascii="Times New Roman" w:hAnsi="Times New Roman"/>
+          <w:sz w:val="24"/>
+          <w:szCs w:val="24"/>
+          <w:highlight w:val="green"/>
+          <w:lang w:val="en-US"/>
+        </w:rPr>
+        <w:t>Implementasi</w:t>
+      </w:r>
+    </w:p>
+    <w:p>
+      <w:pPr>
+        <w:pStyle w:val="ListParagraph"/>
+        <w:numPr>
+          <w:ilvl w:val="0"/>
+          <w:numId w:val="23"/>
+        </w:numPr>
+        <w:spacing w:after="0" w:line="360" w:lineRule="auto"/>
+        <w:ind w:left="1260" w:hanging="270"/>
+        <w:jc w:val="both"/>
+        <w:rPr>
+          <w:rFonts w:ascii="Times New Roman" w:hAnsi="Times New Roman"/>
+          <w:sz w:val="24"/>
+          <w:szCs w:val="24"/>
+          <w:highlight w:val="green"/>
+          <w:lang w:val="en-US"/>
+        </w:rPr>
+      </w:pPr>
+      <w:r>
+        <w:rPr>
+          <w:rFonts w:ascii="Times New Roman" w:hAnsi="Times New Roman"/>
+          <w:sz w:val="24"/>
+          <w:szCs w:val="24"/>
+          <w:highlight w:val="green"/>
+          <w:lang w:val="en-US"/>
+        </w:rPr>
+        <w:t>Pemeliharaan</w:t>
+      </w:r>
+    </w:p>
+    <w:p>
+      <w:pPr>
+        <w:pStyle w:val="ListParagraph"/>
+        <w:spacing w:after="0" w:line="360" w:lineRule="auto"/>
+        <w:ind w:left="1260"/>
+        <w:jc w:val="both"/>
+        <w:rPr>
+          <w:rFonts w:ascii="Times New Roman" w:hAnsi="Times New Roman"/>
+          <w:sz w:val="24"/>
+          <w:szCs w:val="24"/>
+          <w:lang w:val="en-US"/>
+        </w:rPr>
+      </w:pPr>
     </w:p>
     <w:p>
       <w:pPr>
@@ -1397,7 +1725,6 @@
           <w:szCs w:val="24"/>
           <w:lang w:val="en-US"/>
         </w:rPr>
-        <w:lastRenderedPageBreak/>
         <w:t>Sistematika Penulisan</w:t>
       </w:r>
     </w:p>
@@ -1551,7 +1878,16 @@
           <w:sz w:val="24"/>
           <w:szCs w:val="24"/>
         </w:rPr>
-        <w:t>Pada bab ini akan diuraikan berbagai konsep dasar dan teori-teori yang berkaitan dengan topik penelitian yang akan dilakukan dan hal-hal yang berguna dalam proses analisis permasalahan serta tinjauan terhadap penelitian-penelitian serupa yang telah dilakukan sebelumnya.</w:t>
+        <w:t xml:space="preserve">Pada bab ini akan diuraikan berbagai konsep dasar dan teori-teori yang berkaitan dengan topik penelitian yang akan dilakukan dan hal-hal yang berguna dalam </w:t>
+      </w:r>
+      <w:r>
+        <w:rPr>
+          <w:rFonts w:ascii="Times New Roman" w:hAnsi="Times New Roman"/>
+          <w:sz w:val="24"/>
+          <w:szCs w:val="24"/>
+        </w:rPr>
+        <w:lastRenderedPageBreak/>
+        <w:t>proses analisis permasalahan serta tinjauan terhadap penelitian-penelitian serupa yang telah dilakukan sebelumnya.</w:t>
       </w:r>
     </w:p>
     <w:p>
@@ -1725,7 +2061,6 @@
           <w:sz w:val="24"/>
           <w:szCs w:val="24"/>
         </w:rPr>
-        <w:lastRenderedPageBreak/>
         <w:t>Bab ini membahas tentang kesimpulan yang sudah diperoleh dari hasil penulisan kerja praktek dan saran mengenai pengembangan aplikasi untuk masa yang akan datang.</w:t>
       </w:r>
     </w:p>
@@ -3353,6 +3688,119 @@
     </w:lvl>
   </w:abstractNum>
   <w:abstractNum w:abstractNumId="15" w15:restartNumberingAfterBreak="0">
+    <w:nsid w:val="5EE4125B"/>
+    <w:multiLevelType w:val="hybridMultilevel"/>
+    <w:tmpl w:val="DD78C346"/>
+    <w:lvl w:ilvl="0" w:tplc="04090001">
+      <w:start w:val="1"/>
+      <w:numFmt w:val="bullet"/>
+      <w:lvlText w:val=""/>
+      <w:lvlJc w:val="left"/>
+      <w:pPr>
+        <w:ind w:left="1440" w:hanging="360"/>
+      </w:pPr>
+      <w:rPr>
+        <w:rFonts w:ascii="Symbol" w:hAnsi="Symbol" w:hint="default"/>
+      </w:rPr>
+    </w:lvl>
+    <w:lvl w:ilvl="1" w:tplc="04090003" w:tentative="1">
+      <w:start w:val="1"/>
+      <w:numFmt w:val="bullet"/>
+      <w:lvlText w:val="o"/>
+      <w:lvlJc w:val="left"/>
+      <w:pPr>
+        <w:ind w:left="2160" w:hanging="360"/>
+      </w:pPr>
+      <w:rPr>
+        <w:rFonts w:ascii="Courier New" w:hAnsi="Courier New" w:cs="Courier New" w:hint="default"/>
+      </w:rPr>
+    </w:lvl>
+    <w:lvl w:ilvl="2" w:tplc="04090005" w:tentative="1">
+      <w:start w:val="1"/>
+      <w:numFmt w:val="bullet"/>
+      <w:lvlText w:val=""/>
+      <w:lvlJc w:val="left"/>
+      <w:pPr>
+        <w:ind w:left="2880" w:hanging="360"/>
+      </w:pPr>
+      <w:rPr>
+        <w:rFonts w:ascii="Wingdings" w:hAnsi="Wingdings" w:hint="default"/>
+      </w:rPr>
+    </w:lvl>
+    <w:lvl w:ilvl="3" w:tplc="04090001" w:tentative="1">
+      <w:start w:val="1"/>
+      <w:numFmt w:val="bullet"/>
+      <w:lvlText w:val=""/>
+      <w:lvlJc w:val="left"/>
+      <w:pPr>
+        <w:ind w:left="3600" w:hanging="360"/>
+      </w:pPr>
+      <w:rPr>
+        <w:rFonts w:ascii="Symbol" w:hAnsi="Symbol" w:hint="default"/>
+      </w:rPr>
+    </w:lvl>
+    <w:lvl w:ilvl="4" w:tplc="04090003" w:tentative="1">
+      <w:start w:val="1"/>
+      <w:numFmt w:val="bullet"/>
+      <w:lvlText w:val="o"/>
+      <w:lvlJc w:val="left"/>
+      <w:pPr>
+        <w:ind w:left="4320" w:hanging="360"/>
+      </w:pPr>
+      <w:rPr>
+        <w:rFonts w:ascii="Courier New" w:hAnsi="Courier New" w:cs="Courier New" w:hint="default"/>
+      </w:rPr>
+    </w:lvl>
+    <w:lvl w:ilvl="5" w:tplc="04090005" w:tentative="1">
+      <w:start w:val="1"/>
+      <w:numFmt w:val="bullet"/>
+      <w:lvlText w:val=""/>
+      <w:lvlJc w:val="left"/>
+      <w:pPr>
+        <w:ind w:left="5040" w:hanging="360"/>
+      </w:pPr>
+      <w:rPr>
+        <w:rFonts w:ascii="Wingdings" w:hAnsi="Wingdings" w:hint="default"/>
+      </w:rPr>
+    </w:lvl>
+    <w:lvl w:ilvl="6" w:tplc="04090001" w:tentative="1">
+      <w:start w:val="1"/>
+      <w:numFmt w:val="bullet"/>
+      <w:lvlText w:val=""/>
+      <w:lvlJc w:val="left"/>
+      <w:pPr>
+        <w:ind w:left="5760" w:hanging="360"/>
+      </w:pPr>
+      <w:rPr>
+        <w:rFonts w:ascii="Symbol" w:hAnsi="Symbol" w:hint="default"/>
+      </w:rPr>
+    </w:lvl>
+    <w:lvl w:ilvl="7" w:tplc="04090003" w:tentative="1">
+      <w:start w:val="1"/>
+      <w:numFmt w:val="bullet"/>
+      <w:lvlText w:val="o"/>
+      <w:lvlJc w:val="left"/>
+      <w:pPr>
+        <w:ind w:left="6480" w:hanging="360"/>
+      </w:pPr>
+      <w:rPr>
+        <w:rFonts w:ascii="Courier New" w:hAnsi="Courier New" w:cs="Courier New" w:hint="default"/>
+      </w:rPr>
+    </w:lvl>
+    <w:lvl w:ilvl="8" w:tplc="04090005" w:tentative="1">
+      <w:start w:val="1"/>
+      <w:numFmt w:val="bullet"/>
+      <w:lvlText w:val=""/>
+      <w:lvlJc w:val="left"/>
+      <w:pPr>
+        <w:ind w:left="7200" w:hanging="360"/>
+      </w:pPr>
+      <w:rPr>
+        <w:rFonts w:ascii="Wingdings" w:hAnsi="Wingdings" w:hint="default"/>
+      </w:rPr>
+    </w:lvl>
+  </w:abstractNum>
+  <w:abstractNum w:abstractNumId="16" w15:restartNumberingAfterBreak="0">
     <w:nsid w:val="63080690"/>
     <w:multiLevelType w:val="hybridMultilevel"/>
     <w:tmpl w:val="810AEAC0"/>
@@ -3444,7 +3892,7 @@
       </w:pPr>
     </w:lvl>
   </w:abstractNum>
-  <w:abstractNum w:abstractNumId="16" w15:restartNumberingAfterBreak="0">
+  <w:abstractNum w:abstractNumId="17" w15:restartNumberingAfterBreak="0">
     <w:nsid w:val="64A14C36"/>
     <w:multiLevelType w:val="hybridMultilevel"/>
     <w:tmpl w:val="1702EE6E"/>
@@ -3557,7 +4005,7 @@
       </w:rPr>
     </w:lvl>
   </w:abstractNum>
-  <w:abstractNum w:abstractNumId="17" w15:restartNumberingAfterBreak="0">
+  <w:abstractNum w:abstractNumId="18" w15:restartNumberingAfterBreak="0">
     <w:nsid w:val="64B5447B"/>
     <w:multiLevelType w:val="hybridMultilevel"/>
     <w:tmpl w:val="C8C85ADC"/>
@@ -3646,7 +4094,7 @@
       </w:pPr>
     </w:lvl>
   </w:abstractNum>
-  <w:abstractNum w:abstractNumId="18" w15:restartNumberingAfterBreak="0">
+  <w:abstractNum w:abstractNumId="19" w15:restartNumberingAfterBreak="0">
     <w:nsid w:val="6A342B80"/>
     <w:multiLevelType w:val="hybridMultilevel"/>
     <w:tmpl w:val="93467484"/>
@@ -3759,7 +4207,7 @@
       </w:rPr>
     </w:lvl>
   </w:abstractNum>
-  <w:abstractNum w:abstractNumId="19" w15:restartNumberingAfterBreak="0">
+  <w:abstractNum w:abstractNumId="20" w15:restartNumberingAfterBreak="0">
     <w:nsid w:val="6A922EDB"/>
     <w:multiLevelType w:val="hybridMultilevel"/>
     <w:tmpl w:val="20BE688A"/>
@@ -3848,7 +4296,7 @@
       </w:pPr>
     </w:lvl>
   </w:abstractNum>
-  <w:abstractNum w:abstractNumId="20" w15:restartNumberingAfterBreak="0">
+  <w:abstractNum w:abstractNumId="21" w15:restartNumberingAfterBreak="0">
     <w:nsid w:val="6C8E447F"/>
     <w:multiLevelType w:val="hybridMultilevel"/>
     <w:tmpl w:val="260C077C"/>
@@ -3935,6 +4383,119 @@
       <w:pPr>
         <w:ind w:left="6480" w:hanging="180"/>
       </w:pPr>
+    </w:lvl>
+  </w:abstractNum>
+  <w:abstractNum w:abstractNumId="22" w15:restartNumberingAfterBreak="0">
+    <w:nsid w:val="79AD21C0"/>
+    <w:multiLevelType w:val="hybridMultilevel"/>
+    <w:tmpl w:val="F69091AE"/>
+    <w:lvl w:ilvl="0" w:tplc="F8F471C4">
+      <w:start w:val="1"/>
+      <w:numFmt w:val="decimal"/>
+      <w:lvlText w:val="%1."/>
+      <w:lvlJc w:val="left"/>
+      <w:pPr>
+        <w:ind w:left="1440" w:hanging="360"/>
+      </w:pPr>
+      <w:rPr>
+        <w:rFonts w:hint="default"/>
+      </w:rPr>
+    </w:lvl>
+    <w:lvl w:ilvl="1" w:tplc="04090003" w:tentative="1">
+      <w:start w:val="1"/>
+      <w:numFmt w:val="bullet"/>
+      <w:lvlText w:val="o"/>
+      <w:lvlJc w:val="left"/>
+      <w:pPr>
+        <w:ind w:left="2160" w:hanging="360"/>
+      </w:pPr>
+      <w:rPr>
+        <w:rFonts w:ascii="Courier New" w:hAnsi="Courier New" w:cs="Courier New" w:hint="default"/>
+      </w:rPr>
+    </w:lvl>
+    <w:lvl w:ilvl="2" w:tplc="04090005" w:tentative="1">
+      <w:start w:val="1"/>
+      <w:numFmt w:val="bullet"/>
+      <w:lvlText w:val=""/>
+      <w:lvlJc w:val="left"/>
+      <w:pPr>
+        <w:ind w:left="2880" w:hanging="360"/>
+      </w:pPr>
+      <w:rPr>
+        <w:rFonts w:ascii="Wingdings" w:hAnsi="Wingdings" w:hint="default"/>
+      </w:rPr>
+    </w:lvl>
+    <w:lvl w:ilvl="3" w:tplc="04090001" w:tentative="1">
+      <w:start w:val="1"/>
+      <w:numFmt w:val="bullet"/>
+      <w:lvlText w:val=""/>
+      <w:lvlJc w:val="left"/>
+      <w:pPr>
+        <w:ind w:left="3600" w:hanging="360"/>
+      </w:pPr>
+      <w:rPr>
+        <w:rFonts w:ascii="Symbol" w:hAnsi="Symbol" w:hint="default"/>
+      </w:rPr>
+    </w:lvl>
+    <w:lvl w:ilvl="4" w:tplc="04090003" w:tentative="1">
+      <w:start w:val="1"/>
+      <w:numFmt w:val="bullet"/>
+      <w:lvlText w:val="o"/>
+      <w:lvlJc w:val="left"/>
+      <w:pPr>
+        <w:ind w:left="4320" w:hanging="360"/>
+      </w:pPr>
+      <w:rPr>
+        <w:rFonts w:ascii="Courier New" w:hAnsi="Courier New" w:cs="Courier New" w:hint="default"/>
+      </w:rPr>
+    </w:lvl>
+    <w:lvl w:ilvl="5" w:tplc="04090005" w:tentative="1">
+      <w:start w:val="1"/>
+      <w:numFmt w:val="bullet"/>
+      <w:lvlText w:val=""/>
+      <w:lvlJc w:val="left"/>
+      <w:pPr>
+        <w:ind w:left="5040" w:hanging="360"/>
+      </w:pPr>
+      <w:rPr>
+        <w:rFonts w:ascii="Wingdings" w:hAnsi="Wingdings" w:hint="default"/>
+      </w:rPr>
+    </w:lvl>
+    <w:lvl w:ilvl="6" w:tplc="04090001" w:tentative="1">
+      <w:start w:val="1"/>
+      <w:numFmt w:val="bullet"/>
+      <w:lvlText w:val=""/>
+      <w:lvlJc w:val="left"/>
+      <w:pPr>
+        <w:ind w:left="5760" w:hanging="360"/>
+      </w:pPr>
+      <w:rPr>
+        <w:rFonts w:ascii="Symbol" w:hAnsi="Symbol" w:hint="default"/>
+      </w:rPr>
+    </w:lvl>
+    <w:lvl w:ilvl="7" w:tplc="04090003" w:tentative="1">
+      <w:start w:val="1"/>
+      <w:numFmt w:val="bullet"/>
+      <w:lvlText w:val="o"/>
+      <w:lvlJc w:val="left"/>
+      <w:pPr>
+        <w:ind w:left="6480" w:hanging="360"/>
+      </w:pPr>
+      <w:rPr>
+        <w:rFonts w:ascii="Courier New" w:hAnsi="Courier New" w:cs="Courier New" w:hint="default"/>
+      </w:rPr>
+    </w:lvl>
+    <w:lvl w:ilvl="8" w:tplc="04090005" w:tentative="1">
+      <w:start w:val="1"/>
+      <w:numFmt w:val="bullet"/>
+      <w:lvlText w:val=""/>
+      <w:lvlJc w:val="left"/>
+      <w:pPr>
+        <w:ind w:left="7200" w:hanging="360"/>
+      </w:pPr>
+      <w:rPr>
+        <w:rFonts w:ascii="Wingdings" w:hAnsi="Wingdings" w:hint="default"/>
+      </w:rPr>
     </w:lvl>
   </w:abstractNum>
   <w:num w:numId="1">
@@ -3944,10 +4505,10 @@
     <w:abstractNumId w:val="0"/>
   </w:num>
   <w:num w:numId="3">
-    <w:abstractNumId w:val="18"/>
+    <w:abstractNumId w:val="19"/>
   </w:num>
   <w:num w:numId="4">
-    <w:abstractNumId w:val="15"/>
+    <w:abstractNumId w:val="16"/>
   </w:num>
   <w:num w:numId="5">
     <w:abstractNumId w:val="13"/>
@@ -3962,10 +4523,10 @@
     <w:abstractNumId w:val="14"/>
   </w:num>
   <w:num w:numId="9">
-    <w:abstractNumId w:val="19"/>
+    <w:abstractNumId w:val="20"/>
   </w:num>
   <w:num w:numId="10">
-    <w:abstractNumId w:val="17"/>
+    <w:abstractNumId w:val="18"/>
     <w:lvlOverride w:ilvl="0">
       <w:startOverride w:val="1"/>
     </w:lvlOverride>
@@ -4007,7 +4568,7 @@
     <w:abstractNumId w:val="10"/>
   </w:num>
   <w:num w:numId="15">
-    <w:abstractNumId w:val="16"/>
+    <w:abstractNumId w:val="17"/>
   </w:num>
   <w:num w:numId="16">
     <w:abstractNumId w:val="4"/>
@@ -4022,10 +4583,16 @@
     <w:abstractNumId w:val="3"/>
   </w:num>
   <w:num w:numId="20">
-    <w:abstractNumId w:val="20"/>
+    <w:abstractNumId w:val="21"/>
   </w:num>
   <w:num w:numId="21">
     <w:abstractNumId w:val="5"/>
+  </w:num>
+  <w:num w:numId="22">
+    <w:abstractNumId w:val="15"/>
+  </w:num>
+  <w:num w:numId="23">
+    <w:abstractNumId w:val="22"/>
   </w:num>
 </w:numbering>
 </file>
@@ -4793,7 +5360,7 @@
 </file>
 
 <file path=customXml/itemProps1.xml><?xml version="1.0" encoding="utf-8"?>
-<ds:datastoreItem xmlns:ds="http://schemas.openxmlformats.org/officeDocument/2006/customXml" ds:itemID="{077D77C0-AB02-4B25-8D6F-BCAF860B1994}">
+<ds:datastoreItem xmlns:ds="http://schemas.openxmlformats.org/officeDocument/2006/customXml" ds:itemID="{8AD8E5F7-B802-4405-856A-C99600B0B02B}">
   <ds:schemaRefs>
     <ds:schemaRef ds:uri="http://schemas.openxmlformats.org/officeDocument/2006/bibliography"/>
   </ds:schemaRefs>

</xml_diff>